<commit_message>
Complete stack and queue
</commit_message>
<xml_diff>
--- a/src/main/java/org/example/StackandQueue/Problem/LeetCode.docx
+++ b/src/main/java/org/example/StackandQueue/Problem/LeetCode.docx
@@ -84,6 +84,102 @@
                     <a:xfrm>
                       <a:off x="0" y="0"/>
                       <a:ext cx="5943600" cy="1941195"/>
+                    </a:xfrm>
+                    <a:prstGeom prst="rect">
+                      <a:avLst/>
+                    </a:prstGeom>
+                  </pic:spPr>
+                </pic:pic>
+              </a:graphicData>
+            </a:graphic>
+          </wp:inline>
+        </w:drawing>
+      </w:r>
+    </w:p>
+    <w:p>
+      <w:pPr>
+        <w:rPr>
+          <w:lang w:val="en-US"/>
+        </w:rPr>
+      </w:pPr>
+      <w:r>
+        <w:rPr>
+          <w:lang w:val="en-US"/>
+        </w:rPr>
+        <w:lastRenderedPageBreak/>
+        <w:drawing>
+          <wp:inline distT="0" distB="0" distL="0" distR="0" wp14:anchorId="3AE5DEDA" wp14:editId="2827400D">
+            <wp:extent cx="5943600" cy="3527425"/>
+            <wp:effectExtent l="0" t="0" r="0" b="0"/>
+            <wp:docPr id="1651985469" name="Hình ảnh 1" descr="Ảnh có chứa văn bản, ảnh chụp màn hình, phần mềm, Phông chữ&#10;&#10;Mô tả được tạo tự động"/>
+            <wp:cNvGraphicFramePr>
+              <a:graphicFrameLocks xmlns:a="http://schemas.openxmlformats.org/drawingml/2006/main" noChangeAspect="1"/>
+            </wp:cNvGraphicFramePr>
+            <a:graphic xmlns:a="http://schemas.openxmlformats.org/drawingml/2006/main">
+              <a:graphicData uri="http://schemas.openxmlformats.org/drawingml/2006/picture">
+                <pic:pic xmlns:pic="http://schemas.openxmlformats.org/drawingml/2006/picture">
+                  <pic:nvPicPr>
+                    <pic:cNvPr id="1651985469" name="Hình ảnh 1" descr="Ảnh có chứa văn bản, ảnh chụp màn hình, phần mềm, Phông chữ&#10;&#10;Mô tả được tạo tự động"/>
+                    <pic:cNvPicPr/>
+                  </pic:nvPicPr>
+                  <pic:blipFill>
+                    <a:blip r:embed="rId9"/>
+                    <a:stretch>
+                      <a:fillRect/>
+                    </a:stretch>
+                  </pic:blipFill>
+                  <pic:spPr>
+                    <a:xfrm>
+                      <a:off x="0" y="0"/>
+                      <a:ext cx="5943600" cy="3527425"/>
+                    </a:xfrm>
+                    <a:prstGeom prst="rect">
+                      <a:avLst/>
+                    </a:prstGeom>
+                  </pic:spPr>
+                </pic:pic>
+              </a:graphicData>
+            </a:graphic>
+          </wp:inline>
+        </w:drawing>
+      </w:r>
+    </w:p>
+    <w:p>
+      <w:pPr>
+        <w:rPr>
+          <w:lang w:val="en-US"/>
+        </w:rPr>
+      </w:pPr>
+      <w:r>
+        <w:rPr>
+          <w:noProof/>
+          <w:lang w:val="en-US"/>
+        </w:rPr>
+        <w:drawing>
+          <wp:inline distT="0" distB="0" distL="0" distR="0" wp14:anchorId="5348F2D3" wp14:editId="7A3A1005">
+            <wp:extent cx="5943600" cy="3853180"/>
+            <wp:effectExtent l="0" t="0" r="0" b="0"/>
+            <wp:docPr id="1967776793" name="Hình ảnh 1" descr="Ảnh có chứa văn bản, ảnh chụp màn hình, Phông chữ, số&#10;&#10;Mô tả được tạo tự động"/>
+            <wp:cNvGraphicFramePr>
+              <a:graphicFrameLocks xmlns:a="http://schemas.openxmlformats.org/drawingml/2006/main" noChangeAspect="1"/>
+            </wp:cNvGraphicFramePr>
+            <a:graphic xmlns:a="http://schemas.openxmlformats.org/drawingml/2006/main">
+              <a:graphicData uri="http://schemas.openxmlformats.org/drawingml/2006/picture">
+                <pic:pic xmlns:pic="http://schemas.openxmlformats.org/drawingml/2006/picture">
+                  <pic:nvPicPr>
+                    <pic:cNvPr id="1967776793" name="Hình ảnh 1" descr="Ảnh có chứa văn bản, ảnh chụp màn hình, Phông chữ, số&#10;&#10;Mô tả được tạo tự động"/>
+                    <pic:cNvPicPr/>
+                  </pic:nvPicPr>
+                  <pic:blipFill>
+                    <a:blip r:embed="rId10"/>
+                    <a:stretch>
+                      <a:fillRect/>
+                    </a:stretch>
+                  </pic:blipFill>
+                  <pic:spPr>
+                    <a:xfrm>
+                      <a:off x="0" y="0"/>
+                      <a:ext cx="5943600" cy="3853180"/>
                     </a:xfrm>
                     <a:prstGeom prst="rect">
                       <a:avLst/>
@@ -1045,15 +1141,9 @@
 <file path=customXml/itemProps3.xml><?xml version="1.0" encoding="utf-8"?>
 <ds:datastoreItem xmlns:ds="http://schemas.openxmlformats.org/officeDocument/2006/customXml" ds:itemID="{B67B7D9D-CD22-49B2-83D3-2950E3557E29}">
   <ds:schemaRefs>
-    <ds:schemaRef ds:uri="http://purl.org/dc/elements/1.1/"/>
-    <ds:schemaRef ds:uri="http://schemas.microsoft.com/office/2006/documentManagement/types"/>
+    <ds:schemaRef ds:uri="http://schemas.microsoft.com/office/2006/metadata/properties"/>
     <ds:schemaRef ds:uri="http://schemas.microsoft.com/office/infopath/2007/PartnerControls"/>
-    <ds:schemaRef ds:uri="http://www.w3.org/XML/1998/namespace"/>
-    <ds:schemaRef ds:uri="http://purl.org/dc/terms/"/>
     <ds:schemaRef ds:uri="7cdc4e0b-8178-4f7f-82bd-a093cfdb092f"/>
-    <ds:schemaRef ds:uri="http://purl.org/dc/dcmitype/"/>
-    <ds:schemaRef ds:uri="http://schemas.openxmlformats.org/package/2006/metadata/core-properties"/>
-    <ds:schemaRef ds:uri="http://schemas.microsoft.com/office/2006/metadata/properties"/>
   </ds:schemaRefs>
 </ds:datastoreItem>
 </file>
</xml_diff>